<commit_message>
Adding of another point under Suggestions
</commit_message>
<xml_diff>
--- a/CS2101 Project To-Do-List.docx
+++ b/CS2101 Project To-Do-List.docx
@@ -30,8 +30,6 @@
       <w:pPr>
         <w:spacing w:line="360" w:lineRule="auto"/>
       </w:pPr>
-      <w:bookmarkStart w:id="0" w:name="_GoBack"/>
-      <w:bookmarkEnd w:id="0"/>
     </w:p>
     <w:p>
       <w:pPr>
@@ -207,6 +205,16 @@
       <w:r>
         <w:t xml:space="preserve">9. Import/export function  </w:t>
       </w:r>
+    </w:p>
+    <w:p>
+      <w:pPr>
+        <w:spacing w:line="360" w:lineRule="auto"/>
+      </w:pPr>
+      <w:r>
+        <w:t xml:space="preserve">10. Searching (auto-filling) </w:t>
+      </w:r>
+      <w:bookmarkStart w:id="0" w:name="_GoBack"/>
+      <w:bookmarkEnd w:id="0"/>
     </w:p>
     <w:p>
       <w:pPr>

</xml_diff>